<commit_message>
Kapitel zur Nutzung des Leitfadens mit KI-Chatbots ergänzt
</commit_message>
<xml_diff>
--- a/de/lernOS-expert-debriefing-Guide-de.docx
+++ b/de/lernOS-expert-debriefing-Guide-de.docx
@@ -15,7 +15,7 @@
         <w:pStyle w:val="Subtitle"/>
       </w:pPr>
       <w:r>
-        <w:t xml:space="preserve">Wissen von Expert*innen nachhaltig bewahren</w:t>
+        <w:t xml:space="preserve">Wissen von Expert:innen nachhaltig bewahren</w:t>
       </w:r>
     </w:p>
     <w:p>
@@ -28,10 +28,18 @@
     </w:p>
     <w:p>
       <w:pPr>
+        <w:pStyle w:val="Author"/>
+      </w:pPr>
+      <w:r>
+        <w:t xml:space="preserve">Silvia Roderus</w:t>
+      </w:r>
+    </w:p>
+    <w:p>
+      <w:pPr>
         <w:pStyle w:val="Date"/>
       </w:pPr>
       <w:r>
-        <w:t xml:space="preserve">Version 3.0 (12.10.2020)</w:t>
+        <w:t xml:space="preserve">Version 3.1 (18.11.2025)</w:t>
       </w:r>
     </w:p>
     <w:sdt>
@@ -60,12 +68,21 @@
         </w:p>
       </w:sdtContent>
     </w:sdt>
-    <w:bookmarkStart w:id="29" w:name="vorwort"/>
+    <w:bookmarkStart w:id="18" w:name="vorwort"/>
     <w:p>
       <w:pPr>
         <w:pStyle w:val="Heading1"/>
       </w:pPr>
       <w:r>
+        <w:rPr>
+          <w:rStyle w:val="SectionNumber"/>
+        </w:rPr>
+        <w:t xml:space="preserve">1</w:t>
+      </w:r>
+      <w:r>
+        <w:tab/>
+      </w:r>
+      <w:r>
         <w:t xml:space="preserve">Vorwort</w:t>
       </w:r>
     </w:p>
@@ -79,7 +96,7 @@
       <w:r>
         <w:t xml:space="preserve"> </w:t>
       </w:r>
-      <w:hyperlink r:id="rId20">
+      <w:hyperlink r:id="rId9">
         <w:r>
           <w:rPr>
             <w:rStyle w:val="Hyperlink"/>
@@ -93,7 +110,7 @@
       <w:r>
         <w:t xml:space="preserve"> </w:t>
       </w:r>
-      <w:hyperlink r:id="rId21">
+      <w:hyperlink r:id="rId10">
         <w:r>
           <w:rPr>
             <w:rStyle w:val="Hyperlink"/>
@@ -110,7 +127,7 @@
       <w:r>
         <w:t xml:space="preserve"> </w:t>
       </w:r>
-      <w:hyperlink r:id="rId22">
+      <w:hyperlink r:id="rId11">
         <w:r>
           <w:rPr>
             <w:rStyle w:val="Hyperlink"/>
@@ -127,7 +144,7 @@
       <w:r>
         <w:t xml:space="preserve"> </w:t>
       </w:r>
-      <w:hyperlink r:id="rId23">
+      <w:hyperlink r:id="rId12">
         <w:r>
           <w:rPr>
             <w:rStyle w:val="Hyperlink"/>
@@ -144,7 +161,7 @@
       <w:r>
         <w:t xml:space="preserve"> </w:t>
       </w:r>
-      <w:hyperlink r:id="rId24">
+      <w:hyperlink r:id="rId13">
         <w:r>
           <w:rPr>
             <w:rStyle w:val="Hyperlink"/>
@@ -161,7 +178,7 @@
       <w:r>
         <w:t xml:space="preserve"> </w:t>
       </w:r>
-      <w:hyperlink r:id="rId25">
+      <w:hyperlink r:id="rId14">
         <w:r>
           <w:rPr>
             <w:rStyle w:val="Hyperlink"/>
@@ -190,18 +207,18 @@
           <wp:inline>
             <wp:extent cx="5334000" cy="3301562"/>
             <wp:effectExtent b="0" l="0" r="0" t="0"/>
-            <wp:docPr descr="" title="" id="27" name="Picture"/>
+            <wp:docPr descr="" title="" id="16" name="Picture"/>
             <a:graphic>
               <a:graphicData uri="http://schemas.openxmlformats.org/drawingml/2006/picture">
                 <pic:pic>
                   <pic:nvPicPr>
-                    <pic:cNvPr descr="./images/expert-debriefing-rollen.png" id="28" name="Picture"/>
+                    <pic:cNvPr descr="./images/expert-debriefing-rollen.png" id="17" name="Picture"/>
                     <pic:cNvPicPr>
                       <a:picLocks noChangeArrowheads="1" noChangeAspect="1"/>
                     </pic:cNvPicPr>
                   </pic:nvPicPr>
                   <pic:blipFill>
-                    <a:blip r:embed="rId26"/>
+                    <a:blip r:embed="rId15"/>
                     <a:stretch>
                       <a:fillRect/>
                     </a:stretch>
@@ -244,13 +261,22 @@
         <w:t xml:space="preserve">Mit diesem Leitfaden lernst du alle Grundlagen des Expert Debriefings kennen. Mit den Übungen (Katas) aus dem Lernpfad lernst du den ganzen Prozess kennen.</w:t>
       </w:r>
     </w:p>
-    <w:bookmarkEnd w:id="29"/>
-    <w:bookmarkStart w:id="37" w:name="über-lernos"/>
+    <w:bookmarkEnd w:id="18"/>
+    <w:bookmarkStart w:id="26" w:name="über-lernos"/>
     <w:p>
       <w:pPr>
         <w:pStyle w:val="Heading1"/>
       </w:pPr>
       <w:r>
+        <w:rPr>
+          <w:rStyle w:val="SectionNumber"/>
+        </w:rPr>
+        <w:t xml:space="preserve">2</w:t>
+      </w:r>
+      <w:r>
+        <w:tab/>
+      </w:r>
+      <w:r>
         <w:t xml:space="preserve">Über lernOS</w:t>
       </w:r>
     </w:p>
@@ -274,7 +300,7 @@
       <w:r>
         <w:t xml:space="preserve"> </w:t>
       </w:r>
-      <w:hyperlink r:id="rId30">
+      <w:hyperlink r:id="rId19">
         <w:r>
           <w:rPr>
             <w:rStyle w:val="Hyperlink"/>
@@ -291,7 +317,7 @@
       <w:r>
         <w:t xml:space="preserve"> </w:t>
       </w:r>
-      <w:hyperlink r:id="rId31">
+      <w:hyperlink r:id="rId20">
         <w:r>
           <w:rPr>
             <w:rStyle w:val="Hyperlink"/>
@@ -308,7 +334,7 @@
       <w:r>
         <w:t xml:space="preserve"> </w:t>
       </w:r>
-      <w:hyperlink r:id="rId32">
+      <w:hyperlink r:id="rId21">
         <w:r>
           <w:rPr>
             <w:rStyle w:val="Hyperlink"/>
@@ -322,7 +348,7 @@
       <w:r>
         <w:t xml:space="preserve"> </w:t>
       </w:r>
-      <w:hyperlink r:id="rId33">
+      <w:hyperlink r:id="rId22">
         <w:r>
           <w:rPr>
             <w:rStyle w:val="Hyperlink"/>
@@ -440,7 +466,7 @@
       <w:r>
         <w:t xml:space="preserve"> </w:t>
       </w:r>
-      <w:hyperlink r:id="rId34">
+      <w:hyperlink r:id="rId23">
         <w:r>
           <w:rPr>
             <w:rStyle w:val="Hyperlink"/>
@@ -454,7 +480,7 @@
       <w:r>
         <w:t xml:space="preserve"> </w:t>
       </w:r>
-      <w:hyperlink r:id="rId35">
+      <w:hyperlink r:id="rId24">
         <w:r>
           <w:rPr>
             <w:rStyle w:val="Hyperlink"/>
@@ -468,7 +494,7 @@
       <w:r>
         <w:t xml:space="preserve"> </w:t>
       </w:r>
-      <w:hyperlink r:id="rId36">
+      <w:hyperlink r:id="rId25">
         <w:r>
           <w:rPr>
             <w:rStyle w:val="Hyperlink"/>
@@ -495,22 +521,40 @@
         <w:t xml:space="preserve">KEEP CALM &amp; LEARN ON!</w:t>
       </w:r>
     </w:p>
-    <w:bookmarkEnd w:id="37"/>
-    <w:bookmarkStart w:id="113" w:name="grundlagen"/>
+    <w:bookmarkEnd w:id="26"/>
+    <w:bookmarkStart w:id="102" w:name="grundlagen"/>
     <w:p>
       <w:pPr>
         <w:pStyle w:val="Heading1"/>
       </w:pPr>
       <w:r>
+        <w:rPr>
+          <w:rStyle w:val="SectionNumber"/>
+        </w:rPr>
+        <w:t xml:space="preserve">3</w:t>
+      </w:r>
+      <w:r>
+        <w:tab/>
+      </w:r>
+      <w:r>
         <w:t xml:space="preserve">Grundlagen</w:t>
       </w:r>
     </w:p>
-    <w:bookmarkStart w:id="43" w:name="geschichte-des-expert-debriefings"/>
+    <w:bookmarkStart w:id="32" w:name="geschichte-des-expert-debriefings"/>
     <w:p>
       <w:pPr>
         <w:pStyle w:val="Heading2"/>
       </w:pPr>
       <w:r>
+        <w:rPr>
+          <w:rStyle w:val="SectionNumber"/>
+        </w:rPr>
+        <w:t xml:space="preserve">3.1</w:t>
+      </w:r>
+      <w:r>
+        <w:tab/>
+      </w:r>
+      <w:r>
         <w:t xml:space="preserve">Geschichte des Expert Debriefings</w:t>
       </w:r>
     </w:p>
@@ -544,7 +588,7 @@
       <w:r>
         <w:t xml:space="preserve"> </w:t>
       </w:r>
-      <w:hyperlink r:id="rId38">
+      <w:hyperlink r:id="rId27">
         <w:r>
           <w:rPr>
             <w:rStyle w:val="Hyperlink"/>
@@ -624,7 +668,7 @@
       <w:r>
         <w:t xml:space="preserve"> </w:t>
       </w:r>
-      <w:hyperlink r:id="rId39">
+      <w:hyperlink r:id="rId28">
         <w:r>
           <w:rPr>
             <w:rStyle w:val="Hyperlink"/>
@@ -704,7 +748,7 @@
       <w:r>
         <w:t xml:space="preserve"> </w:t>
       </w:r>
-      <w:hyperlink r:id="rId40">
+      <w:hyperlink r:id="rId29">
         <w:r>
           <w:rPr>
             <w:rStyle w:val="Hyperlink"/>
@@ -740,7 +784,7 @@
       <w:r>
         <w:t xml:space="preserve"> </w:t>
       </w:r>
-      <w:hyperlink r:id="rId41">
+      <w:hyperlink r:id="rId30">
         <w:r>
           <w:rPr>
             <w:rStyle w:val="Hyperlink"/>
@@ -765,7 +809,7 @@
       <w:r>
         <w:t xml:space="preserve"> </w:t>
       </w:r>
-      <w:hyperlink r:id="rId42">
+      <w:hyperlink r:id="rId31">
         <w:r>
           <w:rPr>
             <w:rStyle w:val="Hyperlink"/>
@@ -777,13 +821,22 @@
         <w:t xml:space="preserve">, in der sich Moderator*innen mit langjähriger Anwendungserfahrung regelmäßig austauschen.</w:t>
       </w:r>
     </w:p>
-    <w:bookmarkEnd w:id="43"/>
-    <w:bookmarkStart w:id="48" w:name="warum-ist-wissensbewahrung-heute-wichtig"/>
+    <w:bookmarkEnd w:id="32"/>
+    <w:bookmarkStart w:id="37" w:name="warum-ist-wissensbewahrung-heute-wichtig"/>
     <w:p>
       <w:pPr>
         <w:pStyle w:val="Heading2"/>
       </w:pPr>
       <w:r>
+        <w:rPr>
+          <w:rStyle w:val="SectionNumber"/>
+        </w:rPr>
+        <w:t xml:space="preserve">3.2</w:t>
+      </w:r>
+      <w:r>
+        <w:tab/>
+      </w:r>
+      <w:r>
         <w:t xml:space="preserve">Warum ist Wissensbewahrung heute wichtig?</w:t>
       </w:r>
     </w:p>
@@ -899,12 +952,21 @@
         <w:t xml:space="preserve">– neue Jobrealitäten</w:t>
       </w:r>
     </w:p>
-    <w:bookmarkStart w:id="44" w:name="wissensgesellschaft"/>
+    <w:bookmarkStart w:id="33" w:name="wissensgesellschaft"/>
     <w:p>
       <w:pPr>
         <w:pStyle w:val="Heading3"/>
       </w:pPr>
       <w:r>
+        <w:rPr>
+          <w:rStyle w:val="SectionNumber"/>
+        </w:rPr>
+        <w:t xml:space="preserve">3.2.1</w:t>
+      </w:r>
+      <w:r>
+        <w:tab/>
+      </w:r>
+      <w:r>
         <w:t xml:space="preserve">Wissensgesellschaft</w:t>
       </w:r>
     </w:p>
@@ -940,13 +1002,22 @@
         <w:t xml:space="preserve">Wissen wird damit zur strategischen Ressource in Produkten und Dienstleistungen. Das Wissen ist vernetzt, dezentral und interdisziplinär. Die effektive Nutzung des Wissens wird zum entscheidenden Wettbewerbsfaktor, die Gesellschaft ist damit in der Wissensgesellschaft angekommen.</w:t>
       </w:r>
     </w:p>
-    <w:bookmarkEnd w:id="44"/>
-    <w:bookmarkStart w:id="45" w:name="demografischer-wandel"/>
+    <w:bookmarkEnd w:id="33"/>
+    <w:bookmarkStart w:id="34" w:name="demografischer-wandel"/>
     <w:p>
       <w:pPr>
         <w:pStyle w:val="Heading3"/>
       </w:pPr>
       <w:r>
+        <w:rPr>
+          <w:rStyle w:val="SectionNumber"/>
+        </w:rPr>
+        <w:t xml:space="preserve">3.2.2</w:t>
+      </w:r>
+      <w:r>
+        <w:tab/>
+      </w:r>
+      <w:r>
         <w:t xml:space="preserve">Demografischer Wandel</w:t>
       </w:r>
     </w:p>
@@ -974,13 +1045,22 @@
         <w:t xml:space="preserve">Aber häufig stellen sich die Fragen: Wo ist was dokumentiert? Was ist noch für die Zukunft wichtig und wurde bislang noch nicht festgehalten? Wie können Erfahrungen bewahrt und transferiert werden? Was bedeutet es für Unternehmen, wenn einerseits immer höhere Anforderungen durch die Wissensgesellschaft an sie herangetragen werden und andererseits immer weniger Mitarbeiter zur Verfügung stehen?</w:t>
       </w:r>
     </w:p>
-    <w:bookmarkEnd w:id="45"/>
-    <w:bookmarkStart w:id="46" w:name="fachkräftemangel"/>
+    <w:bookmarkEnd w:id="34"/>
+    <w:bookmarkStart w:id="35" w:name="fachkräftemangel"/>
     <w:p>
       <w:pPr>
         <w:pStyle w:val="Heading3"/>
       </w:pPr>
       <w:r>
+        <w:rPr>
+          <w:rStyle w:val="SectionNumber"/>
+        </w:rPr>
+        <w:t xml:space="preserve">3.2.3</w:t>
+      </w:r>
+      <w:r>
+        <w:tab/>
+      </w:r>
+      <w:r>
         <w:t xml:space="preserve">Fachkräftemangel</w:t>
       </w:r>
     </w:p>
@@ -992,13 +1072,22 @@
         <w:t xml:space="preserve">Auch wenn die Hörsäle aktuell eher überfüllt sind, werden sie tendenziell leerer werden. Schon heute mangelt es an Fachkräften in der Wirtschaft. Rund 11 Mrd. Euro sind es allein in der IT-Branche, die durch Wissens- und Kompetenzverlust entstehen. Diese Lücke entsteht u.a. auch dadurch, dass es nicht genügend Fachkräfte für die Nachbesetzung gibt bzw. die Nachbesetzung sich sehr lange hinzieht (durchschnittliche Vakanzzeiten von 55 Tagen über alle Positionen hinweg und bis zu 90 Tagen bei technischen Berufen). Was kann getan werden, wenn immer weniger immer mehr machen müssen? Wie kann sich ein Unternehmen vor dem Wissensverlustrisiko besser schützen?</w:t>
       </w:r>
     </w:p>
-    <w:bookmarkEnd w:id="46"/>
-    <w:bookmarkStart w:id="47" w:name="fluktuation"/>
+    <w:bookmarkEnd w:id="35"/>
+    <w:bookmarkStart w:id="36" w:name="fluktuation"/>
     <w:p>
       <w:pPr>
         <w:pStyle w:val="Heading3"/>
       </w:pPr>
       <w:r>
+        <w:rPr>
+          <w:rStyle w:val="SectionNumber"/>
+        </w:rPr>
+        <w:t xml:space="preserve">3.2.4</w:t>
+      </w:r>
+      <w:r>
+        <w:tab/>
+      </w:r>
+      <w:r>
         <w:t xml:space="preserve">Fluktuation</w:t>
       </w:r>
     </w:p>
@@ -1018,14 +1107,23 @@
         <w:t xml:space="preserve">Das Arbeitsmodell „Arbeit in einem Unternehmen bis zur goldenen Uhr“ hat ausgedient. Gelebte Work-Life-Balance, Individualisierung und Selbstverwirklichung sind aktuelle Trends. Damit steht auch fest, dass es einen anderen Umgang mit dem Thema Wissen bzw. Wissensbewahrung in den Unternehmen geben muss. Wie stellt sich ein Unternehmen auf diese neuen Jobrealitäten ein? Welche Möglichkeiten der Wissensbewahrung gibt es?</w:t>
       </w:r>
     </w:p>
-    <w:bookmarkEnd w:id="47"/>
-    <w:bookmarkEnd w:id="48"/>
-    <w:bookmarkStart w:id="52" w:name="implizites-und-explizites-wissen"/>
+    <w:bookmarkEnd w:id="36"/>
+    <w:bookmarkEnd w:id="37"/>
+    <w:bookmarkStart w:id="41" w:name="implizites-und-explizites-wissen"/>
     <w:p>
       <w:pPr>
         <w:pStyle w:val="Heading2"/>
       </w:pPr>
       <w:r>
+        <w:rPr>
+          <w:rStyle w:val="SectionNumber"/>
+        </w:rPr>
+        <w:t xml:space="preserve">3.3</w:t>
+      </w:r>
+      <w:r>
+        <w:tab/>
+      </w:r>
+      <w:r>
         <w:t xml:space="preserve">Implizites und explizites Wissen</w:t>
       </w:r>
     </w:p>
@@ -1039,7 +1137,7 @@
       <w:r>
         <w:t xml:space="preserve"> </w:t>
       </w:r>
-      <w:hyperlink r:id="rId24">
+      <w:hyperlink r:id="rId13">
         <w:r>
           <w:rPr>
             <w:rStyle w:val="Hyperlink"/>
@@ -1105,18 +1203,18 @@
           <wp:inline>
             <wp:extent cx="5334000" cy="3386388"/>
             <wp:effectExtent b="0" l="0" r="0" t="0"/>
-            <wp:docPr descr="" title="" id="50" name="Picture"/>
+            <wp:docPr descr="" title="" id="39" name="Picture"/>
             <a:graphic>
               <a:graphicData uri="http://schemas.openxmlformats.org/drawingml/2006/picture">
                 <pic:pic>
                   <pic:nvPicPr>
-                    <pic:cNvPr descr="./images/Wissenstransfer.png" id="51" name="Picture"/>
+                    <pic:cNvPr descr="./images/Wissenstransfer.png" id="40" name="Picture"/>
                     <pic:cNvPicPr>
                       <a:picLocks noChangeArrowheads="1" noChangeAspect="1"/>
                     </pic:cNvPicPr>
                   </pic:nvPicPr>
                   <pic:blipFill>
-                    <a:blip r:embed="rId49"/>
+                    <a:blip r:embed="rId38"/>
                     <a:stretch>
                       <a:fillRect/>
                     </a:stretch>
@@ -1261,13 +1359,22 @@
         <w:t xml:space="preserve">Beide Lösungen sind möglich – jedes Unternehmen muss für sich entscheiden, welches der richtigere Weg ist. Genauso verhält es sich mit den Wissensbewahrungsmethoden. Häufig könnten verschiedene Methoden zum Einsatz kommen. Entscheidend für die Auswahl ist Reifegrad der Organisation und die strategische Wissensmanagementausrichtung.</w:t>
       </w:r>
     </w:p>
-    <w:bookmarkEnd w:id="52"/>
-    <w:bookmarkStart w:id="53" w:name="erfolgsfaktoren-für-expert-debriefings"/>
+    <w:bookmarkEnd w:id="41"/>
+    <w:bookmarkStart w:id="42" w:name="erfolgsfaktoren-für-expert-debriefings"/>
     <w:p>
       <w:pPr>
         <w:pStyle w:val="Heading2"/>
       </w:pPr>
       <w:r>
+        <w:rPr>
+          <w:rStyle w:val="SectionNumber"/>
+        </w:rPr>
+        <w:t xml:space="preserve">3.4</w:t>
+      </w:r>
+      <w:r>
+        <w:tab/>
+      </w:r>
+      <w:r>
         <w:t xml:space="preserve">Erfolgsfaktoren für Expert Debriefings</w:t>
       </w:r>
     </w:p>
@@ -1411,12 +1518,21 @@
         <w:t xml:space="preserve">Das Aufsetzen des Prozesses mit Vorgespräch, persönlicher Wissenslandkarte und Ableitung eines Maßnahmenplans durch den Moderator gibt die notwendige Struktur. Die Umsetzung des Maßnahmenplans durch das Transfertandem sollte über regelmäßigen Reviews „kontrolliert“ werden. Der Moderator hat hierbei keine inhaltliche Verantwortung, ist aber für die Prozessabwicklung verantwortlich. Werden Maßnahmen nicht termingerecht umgesetzt, muss er eingreifen und ggf. an den Vorgesetzten eskalieren.</w:t>
       </w:r>
     </w:p>
-    <w:bookmarkEnd w:id="53"/>
-    <w:bookmarkStart w:id="77" w:name="expert-debriefing-referenzprozess"/>
+    <w:bookmarkEnd w:id="42"/>
+    <w:bookmarkStart w:id="66" w:name="expert-debriefing-referenzprozess"/>
     <w:p>
       <w:pPr>
         <w:pStyle w:val="Heading2"/>
       </w:pPr>
+      <w:r>
+        <w:rPr>
+          <w:rStyle w:val="SectionNumber"/>
+        </w:rPr>
+        <w:t xml:space="preserve">3.5</w:t>
+      </w:r>
+      <w:r>
+        <w:tab/>
+      </w:r>
       <w:r>
         <w:t xml:space="preserve">Expert Debriefing Referenzprozess</w:t>
       </w:r>
@@ -1438,18 +1554,18 @@
           <wp:inline>
             <wp:extent cx="5334000" cy="2741676"/>
             <wp:effectExtent b="0" l="0" r="0" t="0"/>
-            <wp:docPr descr="Expert Debriefing Referenzprozess" title="" id="55" name="Picture"/>
+            <wp:docPr descr="Expert Debriefing Referenzprozess" title="" id="44" name="Picture"/>
             <a:graphic>
               <a:graphicData uri="http://schemas.openxmlformats.org/drawingml/2006/picture">
                 <pic:pic>
                   <pic:nvPicPr>
-                    <pic:cNvPr descr="images/Prozess-Expert-Debriefing.png" id="56" name="Picture"/>
+                    <pic:cNvPr descr="images/Prozess-Expert-Debriefing.png" id="45" name="Picture"/>
                     <pic:cNvPicPr>
                       <a:picLocks noChangeArrowheads="1" noChangeAspect="1"/>
                     </pic:cNvPicPr>
                   </pic:nvPicPr>
                   <pic:blipFill>
-                    <a:blip r:embed="rId54"/>
+                    <a:blip r:embed="rId43"/>
                     <a:stretch>
                       <a:fillRect/>
                     </a:stretch>
@@ -1641,11 +1757,20 @@
         <w:t xml:space="preserve">Die einzelnen Aufgaben werden in den folgenden Kapiteln im Detail erläutert.</w:t>
       </w:r>
     </w:p>
-    <w:bookmarkStart w:id="57" w:name="vorgespräch-führen"/>
+    <w:bookmarkStart w:id="46" w:name="vorgespräch-führen"/>
     <w:p>
       <w:pPr>
         <w:pStyle w:val="Heading3"/>
       </w:pPr>
+      <w:r>
+        <w:rPr>
+          <w:rStyle w:val="SectionNumber"/>
+        </w:rPr>
+        <w:t xml:space="preserve">3.5.1</w:t>
+      </w:r>
+      <w:r>
+        <w:tab/>
+      </w:r>
       <w:r>
         <w:t xml:space="preserve">Vorgespräch führen</w:t>
       </w:r>
@@ -1715,16 +1840,15 @@
     <w:tbl>
       <w:tblPr>
         <w:tblStyle w:val="Table"/>
-        <w:tblW w:type="pct" w:w="5000"/>
-        <w:tblLayout w:type="fixed"/>
+        <w:tblW w:type="auto" w:w="0"/>
         <w:tblLook w:firstRow="1" w:lastRow="0" w:firstColumn="0" w:lastColumn="0" w:noHBand="0" w:noVBand="0" w:val="0020"/>
       </w:tblPr>
       <w:tblGrid>
-        <w:gridCol w:w="3530"/>
-        <w:gridCol w:w="858"/>
-        <w:gridCol w:w="1145"/>
-        <w:gridCol w:w="1335"/>
-        <w:gridCol w:w="1049"/>
+        <w:gridCol w:w="1584"/>
+        <w:gridCol w:w="1584"/>
+        <w:gridCol w:w="1584"/>
+        <w:gridCol w:w="1584"/>
+        <w:gridCol w:w="1584"/>
       </w:tblGrid>
       <w:tr>
         <w:trPr>
@@ -2289,13 +2413,22 @@
         <w:t xml:space="preserve">Der Auftraggeber muss nicht der Vorgesetzte sein. Wichtig ist hier die Involvierung und das Commitment des Vorgesetzten, da dieser später die Umsetzung ermöglichen muss.</w:t>
       </w:r>
     </w:p>
-    <w:bookmarkEnd w:id="57"/>
-    <w:bookmarkStart w:id="69" w:name="persönliche-wissenslandkarte-aufbauen"/>
+    <w:bookmarkEnd w:id="46"/>
+    <w:bookmarkStart w:id="58" w:name="persönliche-wissenslandkarte-aufbauen"/>
     <w:p>
       <w:pPr>
         <w:pStyle w:val="Heading3"/>
       </w:pPr>
       <w:r>
+        <w:rPr>
+          <w:rStyle w:val="SectionNumber"/>
+        </w:rPr>
+        <w:t xml:space="preserve">3.5.2</w:t>
+      </w:r>
+      <w:r>
+        <w:tab/>
+      </w:r>
+      <w:r>
         <w:t xml:space="preserve">Persönliche Wissenslandkarte aufbauen</w:t>
       </w:r>
     </w:p>
@@ -2347,7 +2480,7 @@
       <w:r>
         <w:t xml:space="preserve"> </w:t>
       </w:r>
-      <w:hyperlink r:id="rId58">
+      <w:hyperlink r:id="rId47">
         <w:r>
           <w:rPr>
             <w:rStyle w:val="Hyperlink"/>
@@ -2430,18 +2563,18 @@
           <wp:inline>
             <wp:extent cx="5334000" cy="1943435"/>
             <wp:effectExtent b="0" l="0" r="0" t="0"/>
-            <wp:docPr descr="Beispiel Persönliche Wissenslandkarte" title="" id="60" name="Picture"/>
+            <wp:docPr descr="Beispiel Persönliche Wissenslandkarte" title="" id="49" name="Picture"/>
             <a:graphic>
               <a:graphicData uri="http://schemas.openxmlformats.org/drawingml/2006/picture">
                 <pic:pic>
                   <pic:nvPicPr>
-                    <pic:cNvPr descr="images/Persoenliche-Wissenslandkarte.png" id="61" name="Picture"/>
+                    <pic:cNvPr descr="images/Persoenliche-Wissenslandkarte.png" id="50" name="Picture"/>
                     <pic:cNvPicPr>
                       <a:picLocks noChangeArrowheads="1" noChangeAspect="1"/>
                     </pic:cNvPicPr>
                   </pic:nvPicPr>
                   <pic:blipFill>
-                    <a:blip r:embed="rId59"/>
+                    <a:blip r:embed="rId48"/>
                     <a:stretch>
                       <a:fillRect/>
                     </a:stretch>
@@ -2574,7 +2707,7 @@
       <w:r>
         <w:t xml:space="preserve"> </w:t>
       </w:r>
-      <w:hyperlink r:id="rId62">
+      <w:hyperlink r:id="rId51">
         <w:r>
           <w:rPr>
             <w:rStyle w:val="Hyperlink"/>
@@ -3017,7 +3150,7 @@
       <w:r>
         <w:t xml:space="preserve"> </w:t>
       </w:r>
-      <w:hyperlink r:id="rId63">
+      <w:hyperlink r:id="rId52">
         <w:r>
           <w:rPr>
             <w:rStyle w:val="Hyperlink"/>
@@ -3034,7 +3167,7 @@
           <w:numId w:val="1014"/>
         </w:numPr>
       </w:pPr>
-      <w:hyperlink r:id="rId64">
+      <w:hyperlink r:id="rId53">
         <w:r>
           <w:rPr>
             <w:rStyle w:val="Hyperlink"/>
@@ -3048,7 +3181,7 @@
       <w:r>
         <w:t xml:space="preserve"> </w:t>
       </w:r>
-      <w:hyperlink r:id="rId65">
+      <w:hyperlink r:id="rId54">
         <w:r>
           <w:rPr>
             <w:rStyle w:val="Hyperlink"/>
@@ -3071,7 +3204,7 @@
           <w:numId w:val="1014"/>
         </w:numPr>
       </w:pPr>
-      <w:hyperlink r:id="rId66">
+      <w:hyperlink r:id="rId55">
         <w:r>
           <w:rPr>
             <w:rStyle w:val="Hyperlink"/>
@@ -3091,7 +3224,7 @@
           <w:numId w:val="1014"/>
         </w:numPr>
       </w:pPr>
-      <w:hyperlink r:id="rId67">
+      <w:hyperlink r:id="rId56">
         <w:r>
           <w:rPr>
             <w:rStyle w:val="Hyperlink"/>
@@ -3111,7 +3244,7 @@
           <w:numId w:val="1014"/>
         </w:numPr>
       </w:pPr>
-      <w:hyperlink r:id="rId68">
+      <w:hyperlink r:id="rId57">
         <w:r>
           <w:rPr>
             <w:rStyle w:val="Hyperlink"/>
@@ -3183,12 +3316,21 @@
         <w:t xml:space="preserve">in der Wissenslandkarte), um rechtzeitig Zugänge für Nachfolger zu beantragen.</w:t>
       </w:r>
     </w:p>
-    <w:bookmarkEnd w:id="69"/>
-    <w:bookmarkStart w:id="73" w:name="maßnahmen-ableiten"/>
+    <w:bookmarkEnd w:id="58"/>
+    <w:bookmarkStart w:id="62" w:name="maßnahmen-ableiten"/>
     <w:p>
       <w:pPr>
         <w:pStyle w:val="Heading3"/>
       </w:pPr>
+      <w:r>
+        <w:rPr>
+          <w:rStyle w:val="SectionNumber"/>
+        </w:rPr>
+        <w:t xml:space="preserve">3.5.3</w:t>
+      </w:r>
+      <w:r>
+        <w:tab/>
+      </w:r>
       <w:r>
         <w:t xml:space="preserve">Maßnahmen ableiten</w:t>
       </w:r>
@@ -3226,18 +3368,18 @@
           <wp:inline>
             <wp:extent cx="5334000" cy="2288318"/>
             <wp:effectExtent b="0" l="0" r="0" t="0"/>
-            <wp:docPr descr="Beispiel Maßnahmen-Plan in Excel" title="" id="71" name="Picture"/>
+            <wp:docPr descr="Beispiel Maßnahmen-Plan in Excel" title="" id="60" name="Picture"/>
             <a:graphic>
               <a:graphicData uri="http://schemas.openxmlformats.org/drawingml/2006/picture">
                 <pic:pic>
                   <pic:nvPicPr>
-                    <pic:cNvPr descr="images/Massnahmen-Plan.png" id="72" name="Picture"/>
+                    <pic:cNvPr descr="images/Massnahmen-Plan.png" id="61" name="Picture"/>
                     <pic:cNvPicPr>
                       <a:picLocks noChangeArrowheads="1" noChangeAspect="1"/>
                     </pic:cNvPicPr>
                   </pic:nvPicPr>
                   <pic:blipFill>
-                    <a:blip r:embed="rId70"/>
+                    <a:blip r:embed="rId59"/>
                     <a:stretch>
                       <a:fillRect/>
                     </a:stretch>
@@ -3396,13 +3538,22 @@
         <w:t xml:space="preserve">Empfehlenswert: Regeltermin vereinbaren, um den Status der Maßnahmenumsetzung durchzusprechen (z.B. 30 Minute alle zwei Wochen).</w:t>
       </w:r>
     </w:p>
-    <w:bookmarkEnd w:id="73"/>
-    <w:bookmarkStart w:id="74" w:name="feedback-einholen"/>
+    <w:bookmarkEnd w:id="62"/>
+    <w:bookmarkStart w:id="63" w:name="feedback-einholen"/>
     <w:p>
       <w:pPr>
         <w:pStyle w:val="Heading3"/>
       </w:pPr>
       <w:r>
+        <w:rPr>
+          <w:rStyle w:val="SectionNumber"/>
+        </w:rPr>
+        <w:t xml:space="preserve">3.5.4</w:t>
+      </w:r>
+      <w:r>
+        <w:tab/>
+      </w:r>
+      <w:r>
         <w:t xml:space="preserve">Feedback einholen</w:t>
       </w:r>
     </w:p>
@@ -3514,13 +3665,22 @@
         <w:t xml:space="preserve">In letzter Konsequenz zählt die Priorisierung des Auftraggebers, aber Vorsicht: die Entscheidung sollte sich nicht auf die Motivation des Experten auswirken, sein Wissen zu teilen.</w:t>
       </w:r>
     </w:p>
-    <w:bookmarkEnd w:id="74"/>
-    <w:bookmarkStart w:id="75" w:name="maßnahmen-begleiten"/>
+    <w:bookmarkEnd w:id="63"/>
+    <w:bookmarkStart w:id="64" w:name="maßnahmen-begleiten"/>
     <w:p>
       <w:pPr>
         <w:pStyle w:val="Heading3"/>
       </w:pPr>
       <w:r>
+        <w:rPr>
+          <w:rStyle w:val="SectionNumber"/>
+        </w:rPr>
+        <w:t xml:space="preserve">3.5.5</w:t>
+      </w:r>
+      <w:r>
+        <w:tab/>
+      </w:r>
+      <w:r>
         <w:t xml:space="preserve">Maßnahmen begleiten</w:t>
       </w:r>
     </w:p>
@@ -3625,13 +3785,22 @@
         <w:t xml:space="preserve">Der Maßnahmen-Plan ist das Projektsteuerungsdokument für das Expert Debriefing. Werden Maßnahmen im Maßnahmen-Plan verschoben, sind die Gründe zu erfragen. Hindernisse können ggf. ausgeräumt werden (kein Raum, um ungestört Maßnahmen umzusetzen = Raum beschaffen). Nur im absoluten Notfall sollte eine Eskalation an Vorgesetzte/ Auftraggeber erfolgen, da sich das stark auf die Motivation auswirken kann.</w:t>
       </w:r>
     </w:p>
-    <w:bookmarkEnd w:id="75"/>
-    <w:bookmarkStart w:id="76" w:name="reflexion-moderieren"/>
+    <w:bookmarkEnd w:id="64"/>
+    <w:bookmarkStart w:id="65" w:name="reflexion-moderieren"/>
     <w:p>
       <w:pPr>
         <w:pStyle w:val="Heading3"/>
       </w:pPr>
       <w:r>
+        <w:rPr>
+          <w:rStyle w:val="SectionNumber"/>
+        </w:rPr>
+        <w:t xml:space="preserve">3.5.6</w:t>
+      </w:r>
+      <w:r>
+        <w:tab/>
+      </w:r>
+      <w:r>
         <w:t xml:space="preserve">Reflexion moderieren</w:t>
       </w:r>
     </w:p>
@@ -3715,14 +3884,23 @@
         <w:t xml:space="preserve">Das Reflexionsgespräch sollte terminlich so gelegt werden, dass noch die Möglichkeit besteht, fehlende Maßnahmen noch einmal zu priorisieren bzw. weiteren Möglichkeiten (Verfügbarkeit des Experten, Delegation an andere Experten/ Wissensträger) zur Umsetzung festzulegen.</w:t>
       </w:r>
     </w:p>
-    <w:bookmarkEnd w:id="76"/>
-    <w:bookmarkEnd w:id="77"/>
-    <w:bookmarkStart w:id="112" w:name="expert-debriefing-toolbox"/>
+    <w:bookmarkEnd w:id="65"/>
+    <w:bookmarkEnd w:id="66"/>
+    <w:bookmarkStart w:id="101" w:name="expert-debriefing-toolbox"/>
     <w:p>
       <w:pPr>
         <w:pStyle w:val="Heading2"/>
       </w:pPr>
       <w:r>
+        <w:rPr>
+          <w:rStyle w:val="SectionNumber"/>
+        </w:rPr>
+        <w:t xml:space="preserve">3.6</w:t>
+      </w:r>
+      <w:r>
+        <w:tab/>
+      </w:r>
+      <w:r>
         <w:t xml:space="preserve">Expert Debriefing Toolbox</w:t>
       </w:r>
     </w:p>
@@ -3924,7 +4102,7 @@
       <w:r>
         <w:t xml:space="preserve"> </w:t>
       </w:r>
-      <w:hyperlink r:id="rId78">
+      <w:hyperlink r:id="rId67">
         <w:r>
           <w:rPr>
             <w:rStyle w:val="Hyperlink"/>
@@ -3941,7 +4119,7 @@
       <w:r>
         <w:t xml:space="preserve"> </w:t>
       </w:r>
-      <w:hyperlink r:id="rId79">
+      <w:hyperlink r:id="rId68">
         <w:r>
           <w:rPr>
             <w:rStyle w:val="Hyperlink"/>
@@ -3980,7 +4158,7 @@
       <w:r>
         <w:t xml:space="preserve"> </w:t>
       </w:r>
-      <w:hyperlink r:id="rId80">
+      <w:hyperlink r:id="rId69">
         <w:r>
           <w:rPr>
             <w:rStyle w:val="Hyperlink"/>
@@ -4019,7 +4197,7 @@
       <w:r>
         <w:t xml:space="preserve"> </w:t>
       </w:r>
-      <w:hyperlink r:id="rId81">
+      <w:hyperlink r:id="rId70">
         <w:r>
           <w:rPr>
             <w:rStyle w:val="Hyperlink"/>
@@ -4058,7 +4236,7 @@
       <w:r>
         <w:t xml:space="preserve"> </w:t>
       </w:r>
-      <w:hyperlink r:id="rId82">
+      <w:hyperlink r:id="rId71">
         <w:r>
           <w:rPr>
             <w:rStyle w:val="Hyperlink"/>
@@ -4097,7 +4275,7 @@
       <w:r>
         <w:t xml:space="preserve"> </w:t>
       </w:r>
-      <w:hyperlink r:id="rId83">
+      <w:hyperlink r:id="rId72">
         <w:r>
           <w:rPr>
             <w:rStyle w:val="Hyperlink"/>
@@ -4136,7 +4314,7 @@
       <w:r>
         <w:t xml:space="preserve"> </w:t>
       </w:r>
-      <w:hyperlink r:id="rId84">
+      <w:hyperlink r:id="rId73">
         <w:r>
           <w:rPr>
             <w:rStyle w:val="Hyperlink"/>
@@ -4197,7 +4375,7 @@
       <w:r>
         <w:t xml:space="preserve"> </w:t>
       </w:r>
-      <w:hyperlink r:id="rId85">
+      <w:hyperlink r:id="rId74">
         <w:r>
           <w:rPr>
             <w:rStyle w:val="Hyperlink"/>
@@ -4212,12 +4390,21 @@
         <w:t xml:space="preserve">aufzuzeichnen.</w:t>
       </w:r>
     </w:p>
-    <w:bookmarkStart w:id="88" w:name="checkliste"/>
+    <w:bookmarkStart w:id="77" w:name="checkliste"/>
     <w:p>
       <w:pPr>
         <w:pStyle w:val="Heading3"/>
       </w:pPr>
       <w:r>
+        <w:rPr>
+          <w:rStyle w:val="SectionNumber"/>
+        </w:rPr>
+        <w:t xml:space="preserve">3.6.1</w:t>
+      </w:r>
+      <w:r>
+        <w:tab/>
+      </w:r>
+      <w:r>
         <w:t xml:space="preserve">Checkliste</w:t>
       </w:r>
     </w:p>
@@ -4363,7 +4550,7 @@
       <w:r>
         <w:t xml:space="preserve"> </w:t>
       </w:r>
-      <w:hyperlink r:id="rId86">
+      <w:hyperlink r:id="rId75">
         <w:r>
           <w:rPr>
             <w:rStyle w:val="Hyperlink"/>
@@ -4380,7 +4567,7 @@
       <w:r>
         <w:t xml:space="preserve"> </w:t>
       </w:r>
-      <w:hyperlink r:id="rId87">
+      <w:hyperlink r:id="rId76">
         <w:r>
           <w:rPr>
             <w:rStyle w:val="Hyperlink"/>
@@ -4395,13 +4582,22 @@
         <w:t xml:space="preserve">bieten schöne Beispiele für Checklisten und Tutorials.</w:t>
       </w:r>
     </w:p>
-    <w:bookmarkEnd w:id="88"/>
-    <w:bookmarkStart w:id="91" w:name="dokumentenbibliothek"/>
+    <w:bookmarkEnd w:id="77"/>
+    <w:bookmarkStart w:id="80" w:name="dokumentenbibliothek"/>
     <w:p>
       <w:pPr>
         <w:pStyle w:val="Heading3"/>
       </w:pPr>
       <w:r>
+        <w:rPr>
+          <w:rStyle w:val="SectionNumber"/>
+        </w:rPr>
+        <w:t xml:space="preserve">3.6.2</w:t>
+      </w:r>
+      <w:r>
+        <w:tab/>
+      </w:r>
+      <w:r>
         <w:t xml:space="preserve">Dokumentenbibliothek</w:t>
       </w:r>
     </w:p>
@@ -4547,7 +4743,7 @@
       <w:r>
         <w:t xml:space="preserve"> </w:t>
       </w:r>
-      <w:hyperlink r:id="rId89">
+      <w:hyperlink r:id="rId78">
         <w:r>
           <w:rPr>
             <w:rStyle w:val="Hyperlink"/>
@@ -4573,7 +4769,7 @@
       <w:r>
         <w:t xml:space="preserve"> </w:t>
       </w:r>
-      <w:hyperlink r:id="rId90">
+      <w:hyperlink r:id="rId79">
         <w:r>
           <w:rPr>
             <w:rStyle w:val="Hyperlink"/>
@@ -4585,13 +4781,22 @@
         <w:t xml:space="preserve">.</w:t>
       </w:r>
     </w:p>
-    <w:bookmarkEnd w:id="91"/>
-    <w:bookmarkStart w:id="93" w:name="lessons-learned"/>
+    <w:bookmarkEnd w:id="80"/>
+    <w:bookmarkStart w:id="82" w:name="lessons-learned"/>
     <w:p>
       <w:pPr>
         <w:pStyle w:val="Heading3"/>
       </w:pPr>
       <w:r>
+        <w:rPr>
+          <w:rStyle w:val="SectionNumber"/>
+        </w:rPr>
+        <w:t xml:space="preserve">3.6.3</w:t>
+      </w:r>
+      <w:r>
+        <w:tab/>
+      </w:r>
+      <w:r>
         <w:t xml:space="preserve">Lessons Learned</w:t>
       </w:r>
     </w:p>
@@ -4719,7 +4924,7 @@
       <w:r>
         <w:t xml:space="preserve"> </w:t>
       </w:r>
-      <w:hyperlink r:id="rId92">
+      <w:hyperlink r:id="rId81">
         <w:r>
           <w:rPr>
             <w:rStyle w:val="Hyperlink"/>
@@ -4731,13 +4936,22 @@
         <w:t xml:space="preserve">.</w:t>
       </w:r>
     </w:p>
-    <w:bookmarkEnd w:id="93"/>
-    <w:bookmarkStart w:id="96" w:name="erklärvideo"/>
+    <w:bookmarkEnd w:id="82"/>
+    <w:bookmarkStart w:id="85" w:name="erklärvideo"/>
     <w:p>
       <w:pPr>
         <w:pStyle w:val="Heading3"/>
       </w:pPr>
       <w:r>
+        <w:rPr>
+          <w:rStyle w:val="SectionNumber"/>
+        </w:rPr>
+        <w:t xml:space="preserve">3.6.4</w:t>
+      </w:r>
+      <w:r>
+        <w:tab/>
+      </w:r>
+      <w:r>
         <w:t xml:space="preserve">Erklärvideo</w:t>
       </w:r>
     </w:p>
@@ -4821,7 +5035,7 @@
           <w:numId w:val="1030"/>
         </w:numPr>
       </w:pPr>
-      <w:hyperlink r:id="rId94">
+      <w:hyperlink r:id="rId83">
         <w:r>
           <w:rPr>
             <w:rStyle w:val="Hyperlink"/>
@@ -4892,7 +5106,7 @@
           <w:numId w:val="1031"/>
         </w:numPr>
       </w:pPr>
-      <w:hyperlink r:id="rId95">
+      <w:hyperlink r:id="rId84">
         <w:r>
           <w:rPr>
             <w:rStyle w:val="Hyperlink"/>
@@ -4907,13 +5121,22 @@
         <w:t xml:space="preserve">im Lehrbuch für Lernen und Lehren mit Technologien.</w:t>
       </w:r>
     </w:p>
-    <w:bookmarkEnd w:id="96"/>
-    <w:bookmarkStart w:id="98" w:name="faq-frequently-asked-questions"/>
+    <w:bookmarkEnd w:id="85"/>
+    <w:bookmarkStart w:id="87" w:name="faq-frequently-asked-questions"/>
     <w:p>
       <w:pPr>
         <w:pStyle w:val="Heading3"/>
       </w:pPr>
       <w:r>
+        <w:rPr>
+          <w:rStyle w:val="SectionNumber"/>
+        </w:rPr>
+        <w:t xml:space="preserve">3.6.5</w:t>
+      </w:r>
+      <w:r>
+        <w:tab/>
+      </w:r>
+      <w:r>
         <w:t xml:space="preserve">FAQ (Frequently Asked Questions)</w:t>
       </w:r>
     </w:p>
@@ -5039,7 +5262,7 @@
       <w:r>
         <w:t xml:space="preserve"> </w:t>
       </w:r>
-      <w:hyperlink r:id="rId97">
+      <w:hyperlink r:id="rId86">
         <w:r>
           <w:rPr>
             <w:rStyle w:val="Hyperlink"/>
@@ -5048,13 +5271,22 @@
         </w:r>
       </w:hyperlink>
     </w:p>
-    <w:bookmarkEnd w:id="98"/>
-    <w:bookmarkStart w:id="99" w:name="memex"/>
+    <w:bookmarkEnd w:id="87"/>
+    <w:bookmarkStart w:id="88" w:name="memex"/>
     <w:p>
       <w:pPr>
         <w:pStyle w:val="Heading3"/>
       </w:pPr>
       <w:r>
+        <w:rPr>
+          <w:rStyle w:val="SectionNumber"/>
+        </w:rPr>
+        <w:t xml:space="preserve">3.6.6</w:t>
+      </w:r>
+      <w:r>
+        <w:tab/>
+      </w:r>
+      <w:r>
         <w:t xml:space="preserve">Memex</w:t>
       </w:r>
     </w:p>
@@ -5152,7 +5384,7 @@
       <w:r>
         <w:t xml:space="preserve"> </w:t>
       </w:r>
-      <w:hyperlink r:id="rId82">
+      <w:hyperlink r:id="rId71">
         <w:r>
           <w:rPr>
             <w:rStyle w:val="Hyperlink"/>
@@ -5161,13 +5393,22 @@
         </w:r>
       </w:hyperlink>
     </w:p>
-    <w:bookmarkEnd w:id="99"/>
-    <w:bookmarkStart w:id="102" w:name="podcast"/>
+    <w:bookmarkEnd w:id="88"/>
+    <w:bookmarkStart w:id="91" w:name="podcast"/>
     <w:p>
       <w:pPr>
         <w:pStyle w:val="Heading3"/>
       </w:pPr>
       <w:r>
+        <w:rPr>
+          <w:rStyle w:val="SectionNumber"/>
+        </w:rPr>
+        <w:t xml:space="preserve">3.6.7</w:t>
+      </w:r>
+      <w:r>
+        <w:tab/>
+      </w:r>
+      <w:r>
         <w:t xml:space="preserve">Podcast</w:t>
       </w:r>
     </w:p>
@@ -5337,7 +5578,7 @@
           <w:numId w:val="1037"/>
         </w:numPr>
       </w:pPr>
-      <w:hyperlink r:id="rId100">
+      <w:hyperlink r:id="rId89">
         <w:r>
           <w:rPr>
             <w:rStyle w:val="Hyperlink"/>
@@ -5372,7 +5613,7 @@
           <w:numId w:val="1037"/>
         </w:numPr>
       </w:pPr>
-      <w:hyperlink r:id="rId101">
+      <w:hyperlink r:id="rId90">
         <w:r>
           <w:rPr>
             <w:rStyle w:val="Hyperlink"/>
@@ -5387,12 +5628,21 @@
         <w:t xml:space="preserve">mit vielen Tipps und Tricks rund um die Audioproduktion</w:t>
       </w:r>
     </w:p>
-    <w:bookmarkEnd w:id="102"/>
-    <w:bookmarkStart w:id="107" w:name="soziales-netzwerk-diagramm"/>
+    <w:bookmarkEnd w:id="91"/>
+    <w:bookmarkStart w:id="96" w:name="soziales-netzwerk-diagramm"/>
     <w:p>
       <w:pPr>
         <w:pStyle w:val="Heading3"/>
       </w:pPr>
+      <w:r>
+        <w:rPr>
+          <w:rStyle w:val="SectionNumber"/>
+        </w:rPr>
+        <w:t xml:space="preserve">3.6.8</w:t>
+      </w:r>
+      <w:r>
+        <w:tab/>
+      </w:r>
       <w:r>
         <w:t xml:space="preserve">Soziales Netzwerk Diagramm</w:t>
       </w:r>
@@ -5414,18 +5664,18 @@
           <wp:inline>
             <wp:extent cx="4343400" cy="4267200"/>
             <wp:effectExtent b="0" l="0" r="0" t="0"/>
-            <wp:docPr descr="Beispiel Soziales Netzwerk Diagramm, mit yED erstellt" title="" id="104" name="Picture"/>
+            <wp:docPr descr="Beispiel Soziales Netzwerk Diagramm, mit yED erstellt" title="" id="93" name="Picture"/>
             <a:graphic>
               <a:graphicData uri="http://schemas.openxmlformats.org/drawingml/2006/picture">
                 <pic:pic>
                   <pic:nvPicPr>
-                    <pic:cNvPr descr="images/Soziales-Netzwerk-Diagramm.png" id="105" name="Picture"/>
+                    <pic:cNvPr descr="images/Soziales-Netzwerk-Diagramm.png" id="94" name="Picture"/>
                     <pic:cNvPicPr>
                       <a:picLocks noChangeArrowheads="1" noChangeAspect="1"/>
                     </pic:cNvPicPr>
                   </pic:nvPicPr>
                   <pic:blipFill>
-                    <a:blip r:embed="rId103"/>
+                    <a:blip r:embed="rId92"/>
                     <a:stretch>
                       <a:fillRect/>
                     </a:stretch>
@@ -5604,7 +5854,7 @@
           <w:numId w:val="1039"/>
         </w:numPr>
       </w:pPr>
-      <w:hyperlink r:id="rId106">
+      <w:hyperlink r:id="rId95">
         <w:r>
           <w:rPr>
             <w:rStyle w:val="Hyperlink"/>
@@ -5619,13 +5869,22 @@
         <w:t xml:space="preserve">- Grafikeditor, zur Darstellung eines soziales Netzwerk Diagramms. Wichtige Funktion ist das automatische layouten des Netzwerks, da das sonst sehr viel manuellen Aufwand erzeugt.</w:t>
       </w:r>
     </w:p>
-    <w:bookmarkEnd w:id="107"/>
-    <w:bookmarkStart w:id="109" w:name="voice-over-powerpoint"/>
+    <w:bookmarkEnd w:id="96"/>
+    <w:bookmarkStart w:id="98" w:name="voice-over-powerpoint"/>
     <w:p>
       <w:pPr>
         <w:pStyle w:val="Heading3"/>
       </w:pPr>
       <w:r>
+        <w:rPr>
+          <w:rStyle w:val="SectionNumber"/>
+        </w:rPr>
+        <w:t xml:space="preserve">3.6.9</w:t>
+      </w:r>
+      <w:r>
+        <w:tab/>
+      </w:r>
+      <w:r>
         <w:t xml:space="preserve">Voice over PowerPoint</w:t>
       </w:r>
     </w:p>
@@ -5775,7 +6034,7 @@
       <w:r>
         <w:t xml:space="preserve"> </w:t>
       </w:r>
-      <w:hyperlink r:id="rId108">
+      <w:hyperlink r:id="rId97">
         <w:r>
           <w:rPr>
             <w:rStyle w:val="Hyperlink"/>
@@ -5790,13 +6049,22 @@
         <w:t xml:space="preserve">von Microsoft</w:t>
       </w:r>
     </w:p>
-    <w:bookmarkEnd w:id="109"/>
-    <w:bookmarkStart w:id="111" w:name="screencast"/>
+    <w:bookmarkEnd w:id="98"/>
+    <w:bookmarkStart w:id="100" w:name="screencast"/>
     <w:p>
       <w:pPr>
         <w:pStyle w:val="Heading3"/>
       </w:pPr>
       <w:r>
+        <w:rPr>
+          <w:rStyle w:val="SectionNumber"/>
+        </w:rPr>
+        <w:t xml:space="preserve">3.6.10</w:t>
+      </w:r>
+      <w:r>
+        <w:tab/>
+      </w:r>
+      <w:r>
         <w:t xml:space="preserve">Screencast</w:t>
       </w:r>
     </w:p>
@@ -5808,12 +6076,21 @@
         <w:t xml:space="preserve">die Bedienung von Software kann man auch als Textdokument mit Screenshots erklären. Viel einfacher ist es jedoch, die Software am eigenen Rechner zu bedienen und die Interaktion zusammen mit den Erklärungen als Audiospur aufzuzeichnen.</w:t>
       </w:r>
     </w:p>
-    <w:bookmarkStart w:id="110" w:name="vorgehensweise"/>
+    <w:bookmarkStart w:id="99" w:name="vorgehensweise"/>
     <w:p>
       <w:pPr>
         <w:pStyle w:val="Heading4"/>
       </w:pPr>
       <w:r>
+        <w:rPr>
+          <w:rStyle w:val="SectionNumber"/>
+        </w:rPr>
+        <w:t xml:space="preserve">3.6.10.1</w:t>
+      </w:r>
+      <w:r>
+        <w:tab/>
+      </w:r>
+      <w:r>
         <w:t xml:space="preserve">Vorgehensweise</w:t>
       </w:r>
     </w:p>
@@ -5877,16 +6154,25 @@
         <w:t xml:space="preserve">Screencast bei Bedarf schneiden.</w:t>
       </w:r>
     </w:p>
-    <w:bookmarkEnd w:id="110"/>
-    <w:bookmarkEnd w:id="111"/>
-    <w:bookmarkEnd w:id="112"/>
-    <w:bookmarkEnd w:id="113"/>
-    <w:bookmarkStart w:id="120" w:name="lernpfad"/>
+    <w:bookmarkEnd w:id="99"/>
+    <w:bookmarkEnd w:id="100"/>
+    <w:bookmarkEnd w:id="101"/>
+    <w:bookmarkEnd w:id="102"/>
+    <w:bookmarkStart w:id="109" w:name="lernpfad"/>
     <w:p>
       <w:pPr>
         <w:pStyle w:val="Heading1"/>
       </w:pPr>
       <w:r>
+        <w:rPr>
+          <w:rStyle w:val="SectionNumber"/>
+        </w:rPr>
+        <w:t xml:space="preserve">4</w:t>
+      </w:r>
+      <w:r>
+        <w:tab/>
+      </w:r>
+      <w:r>
         <w:t xml:space="preserve">Lernpfad</w:t>
       </w:r>
     </w:p>
@@ -5914,7 +6200,7 @@
       <w:r>
         <w:t xml:space="preserve"> </w:t>
       </w:r>
-      <w:hyperlink r:id="rId114">
+      <w:hyperlink r:id="rId103">
         <w:r>
           <w:rPr>
             <w:rStyle w:val="Hyperlink"/>
@@ -5931,7 +6217,7 @@
       <w:r>
         <w:t xml:space="preserve"> </w:t>
       </w:r>
-      <w:hyperlink r:id="rId115">
+      <w:hyperlink r:id="rId104">
         <w:r>
           <w:rPr>
             <w:rStyle w:val="Hyperlink"/>
@@ -5948,7 +6234,7 @@
       <w:r>
         <w:t xml:space="preserve"> </w:t>
       </w:r>
-      <w:hyperlink r:id="rId116">
+      <w:hyperlink r:id="rId105">
         <w:r>
           <w:rPr>
             <w:rStyle w:val="Hyperlink"/>
@@ -6009,7 +6295,7 @@
       <w:r>
         <w:t xml:space="preserve"> </w:t>
       </w:r>
-      <w:hyperlink r:id="rId117">
+      <w:hyperlink r:id="rId106">
         <w:r>
           <w:rPr>
             <w:rStyle w:val="Hyperlink"/>
@@ -6048,7 +6334,7 @@
       <w:r>
         <w:t xml:space="preserve"> </w:t>
       </w:r>
-      <w:hyperlink r:id="rId118">
+      <w:hyperlink r:id="rId107">
         <w:r>
           <w:rPr>
             <w:rStyle w:val="Hyperlink"/>
@@ -6237,7 +6523,7 @@
       <w:r>
         <w:t xml:space="preserve"> </w:t>
       </w:r>
-      <w:hyperlink r:id="rId119">
+      <w:hyperlink r:id="rId108">
         <w:r>
           <w:rPr>
             <w:rStyle w:val="Hyperlink"/>
@@ -6252,22 +6538,40 @@
         <w:t xml:space="preserve">auf der Community Plattform CONNECT kannst du dich mit anderen Moderatoren vernetzten, Fragen stellen und Erfahrungen teilen.</w:t>
       </w:r>
     </w:p>
-    <w:bookmarkEnd w:id="120"/>
-    <w:bookmarkStart w:id="124" w:name="anhang"/>
+    <w:bookmarkEnd w:id="109"/>
+    <w:bookmarkStart w:id="113" w:name="anhang"/>
     <w:p>
       <w:pPr>
         <w:pStyle w:val="Heading1"/>
       </w:pPr>
       <w:r>
+        <w:rPr>
+          <w:rStyle w:val="SectionNumber"/>
+        </w:rPr>
+        <w:t xml:space="preserve">5</w:t>
+      </w:r>
+      <w:r>
+        <w:tab/>
+      </w:r>
+      <w:r>
         <w:t xml:space="preserve">Anhang</w:t>
       </w:r>
     </w:p>
-    <w:bookmarkStart w:id="121" w:name="X7734a08114d9a5056944b914df952965d2450e8"/>
+    <w:bookmarkStart w:id="110" w:name="X7734a08114d9a5056944b914df952965d2450e8"/>
     <w:p>
       <w:pPr>
         <w:pStyle w:val="Heading2"/>
       </w:pPr>
       <w:r>
+        <w:rPr>
+          <w:rStyle w:val="SectionNumber"/>
+        </w:rPr>
+        <w:t xml:space="preserve">5.1</w:t>
+      </w:r>
+      <w:r>
+        <w:tab/>
+      </w:r>
+      <w:r>
         <w:t xml:space="preserve">Exkurs: Fragetechniken im Expert Debriefing</w:t>
       </w:r>
     </w:p>
@@ -6621,14 +6925,192 @@
         <w:t xml:space="preserve">Wenn Sie etwas ändern könnten, was wäre es?</w:t>
       </w:r>
     </w:p>
-    <w:bookmarkEnd w:id="121"/>
-    <w:bookmarkStart w:id="123" w:name="änderungshistorie"/>
+    <w:bookmarkEnd w:id="110"/>
+    <w:bookmarkStart w:id="112" w:name="lernos-leitfaden-mit-ki-chatbots-nutzen"/>
     <w:p>
       <w:pPr>
         <w:pStyle w:val="Heading2"/>
       </w:pPr>
       <w:r>
-        <w:t xml:space="preserve">Änderungshistorie</w:t>
+        <w:rPr>
+          <w:rStyle w:val="SectionNumber"/>
+        </w:rPr>
+        <w:t xml:space="preserve">5.2</w:t>
+      </w:r>
+      <w:r>
+        <w:tab/>
+      </w:r>
+      <w:r>
+        <w:t xml:space="preserve">lernOS Leitfaden mit KI-Chatbots nutzen</w:t>
+      </w:r>
+    </w:p>
+    <w:p>
+      <w:pPr>
+        <w:pStyle w:val="FirstParagraph"/>
+      </w:pPr>
+      <w:r>
+        <w:t xml:space="preserve">Zusätzlich zu den gut</w:t>
+      </w:r>
+      <w:r>
+        <w:t xml:space="preserve"> </w:t>
+      </w:r>
+      <w:r>
+        <w:t xml:space="preserve">“menschenlesbaren”</w:t>
+      </w:r>
+      <w:r>
+        <w:t xml:space="preserve"> </w:t>
+      </w:r>
+      <w:r>
+        <w:t xml:space="preserve">Formaten der lernOS Leitfäden (z.B. PDF, E-Book) generieren wir mit der Markdown-Version auf eine ****</w:t>
+      </w:r>
+      <w:r>
+        <w:t xml:space="preserve">“maschinenlesbare”</w:t>
+      </w:r>
+      <w:r>
+        <w:t xml:space="preserve"> </w:t>
+      </w:r>
+      <w:r>
+        <w:t xml:space="preserve">Variante des Leitfadens***. Die kann sehr gut mit KI-Chatbots wie z.B. ChatGPT, Microsoft Copilot, Claude Gemini oder auch lokalen KI-Modellen (z.B. gpt-oss, qwen) verwendet werden.</w:t>
+      </w:r>
+    </w:p>
+    <w:p>
+      <w:pPr>
+        <w:pStyle w:val="BodyText"/>
+      </w:pPr>
+      <w:r>
+        <w:t xml:space="preserve">Dazu einfach in der Web-Version des Leitfadens unter</w:t>
+      </w:r>
+      <w:r>
+        <w:t xml:space="preserve"> </w:t>
+      </w:r>
+      <w:r>
+        <w:rPr>
+          <w:i/>
+          <w:iCs/>
+        </w:rPr>
+        <w:t xml:space="preserve">Downloads</w:t>
+      </w:r>
+      <w:r>
+        <w:t xml:space="preserve"> </w:t>
+      </w:r>
+      <w:r>
+        <w:t xml:space="preserve">die Markdown-Datei herunterladen (Datei mit der Endung .md) und in den Chatbot der Wahl hochladen. Im folgenden einige Idee für Prompts zum Start:</w:t>
+      </w:r>
+    </w:p>
+    <w:p>
+      <w:pPr>
+        <w:pStyle w:val="BodyText"/>
+      </w:pPr>
+      <w:r>
+        <w:t xml:space="preserve">Unterstützung bei der</w:t>
+      </w:r>
+      <w:r>
+        <w:t xml:space="preserve"> </w:t>
+      </w:r>
+      <w:r>
+        <w:rPr>
+          <w:b/>
+          <w:bCs/>
+        </w:rPr>
+        <w:t xml:space="preserve">Einführung in das Thema</w:t>
+      </w:r>
+      <w:r>
+        <w:t xml:space="preserve"> </w:t>
+      </w:r>
+      <w:r>
+        <w:t xml:space="preserve">Expert Debriefing:</w:t>
+      </w:r>
+    </w:p>
+    <w:p>
+      <w:pPr>
+        <w:pStyle w:val="BlockText"/>
+      </w:pPr>
+      <w:r>
+        <w:t xml:space="preserve">ROLE: Du bist ein Experte in Expert Debriefing, einer Methode zur Bewahrung von implizitem Wissen. Du hilfst mir, die Grundlagen der Methode zu verstehen. Ich habe dir den Expert Debriefing Leitfaden beigefügt, verwende deine Informationen ausschließlich daraus. Wenn benötigte Information nicht im Leitfaden enthalten ist, sage dass du über die gewünschte Information nicht verfügst und erfinde keine eigenen Informationen. TASK: Teste in einem ersten Schritt in sachlichem aber unterhaltsamen Ton, welches Wissen aus dem Kapitel</w:t>
+      </w:r>
+      <w:r>
+        <w:t xml:space="preserve"> </w:t>
+      </w:r>
+      <w:r>
+        <w:t xml:space="preserve">“Grundlagen”</w:t>
+      </w:r>
+      <w:r>
+        <w:t xml:space="preserve"> </w:t>
+      </w:r>
+      <w:r>
+        <w:t xml:space="preserve">ich schon habe. Stelle mir die Fragen eine nach der anderen und nicht alle auf einmal. Erstelle mir dann im zweiten Schritt einen personalisierten Lernplan, der Schritt für Schritt meine Wissenslücken schließt. Führe im dritten und letzten Schritt einen Multiple-Choice-Test mit mir durch, um mein Wissen über Expert Debriefing zu prüfen.</w:t>
+      </w:r>
+    </w:p>
+    <w:p>
+      <w:pPr>
+        <w:pStyle w:val="FirstParagraph"/>
+      </w:pPr>
+      <w:r>
+        <w:t xml:space="preserve">Lerncoach für das</w:t>
+      </w:r>
+      <w:r>
+        <w:t xml:space="preserve"> </w:t>
+      </w:r>
+      <w:r>
+        <w:rPr>
+          <w:b/>
+          <w:bCs/>
+        </w:rPr>
+        <w:t xml:space="preserve">Erlernen des Referenzprozesses</w:t>
+      </w:r>
+      <w:r>
+        <w:t xml:space="preserve"> </w:t>
+      </w:r>
+      <w:r>
+        <w:t xml:space="preserve">Expert Debriefing:</w:t>
+      </w:r>
+    </w:p>
+    <w:p>
+      <w:pPr>
+        <w:pStyle w:val="BlockText"/>
+      </w:pPr>
+      <w:r>
+        <w:t xml:space="preserve">ROLE: Du bist ein Experte in Expert Debriefing, einer Methode zur Bewahrung von implizitem Wissen. Du hilfst mir, den Expert Debriefing Referenzprozess mit allen Tipps und Hilfsmitteln im Detail zu verstehen. Den Leitfaden zum Expert Debriefing habe ich beigefügt, verwende deine Informationen ausschließlich daraus. Wenn benötigte Information nicht im Leitfaden enthalten ist, sage dass du über die gewünschte Information nicht verfügst und erfinde keine eigenen Informationen. TASK: Schritt 1: erkläre mir den jeweiligen Prozessschritt in einer kompakten Übersicht. Die sechs Schritte des Expert Debriefing Referenzprozesses sind Vorgespräch führen, Wissenslandkarte aufbauen, Maßnamen ableiten, Feedback einholen, Maßnahmen begleiten und Reflexion moderieren. Frage mich, welche Fragen ich habe und hilf mir bei der Beantwortung so lange, bis keine Fragen mehr offen sind. Wiederhole Schritt 1 für alle Prozessschritte. Schritt 2: spiele folgendes Szenario durch: du bist der Moderator und ich der Experte. Spiele mit mir im Rollenspiel ein Expert Debriefing in ca. 15-30 Minuten durch, so dass ich die wesentlichen Bestandteile des Prozesses erkennen kann.</w:t>
+      </w:r>
+    </w:p>
+    <w:p>
+      <w:pPr>
+        <w:pStyle w:val="FirstParagraph"/>
+      </w:pPr>
+      <w:r>
+        <w:t xml:space="preserve">Hilfe bei der</w:t>
+      </w:r>
+      <w:r>
+        <w:t xml:space="preserve"> </w:t>
+      </w:r>
+      <w:r>
+        <w:rPr>
+          <w:b/>
+          <w:bCs/>
+        </w:rPr>
+        <w:t xml:space="preserve">Erstellung eines Gesprächsleitfadens</w:t>
+      </w:r>
+      <w:r>
+        <w:t xml:space="preserve"> </w:t>
+      </w:r>
+      <w:r>
+        <w:t xml:space="preserve">für den Aufbau der Wissenslandkarte:</w:t>
+      </w:r>
+    </w:p>
+    <w:p>
+      <w:pPr>
+        <w:pStyle w:val="BlockText"/>
+      </w:pPr>
+      <w:r>
+        <w:t xml:space="preserve">ROLE: Du bist ein Experte in Expert Debriefing, einer Methode zur Bewahrung von implizitem Wissen. Du hilfst mir, einen Gesprächsleitfaden für die Erstellung der Wissenslandkarte vorzubereiten. Den Leitfaden zum Expert Debriefing habe ich beigefügt, verwende deine Informationen ausschließlich daraus. Wenn benötigte Information nicht im Leitfaden enthalten ist, sage dass du über die gewünschte Information nicht verfügst und erfinde keine eigenen Informationen. TASK: Verwende (wenn verfügbar) das beigefügte Protokoll des Vorgesprächs mit Informationen wie Hauptaufgaben oder wichtigen Wissensgebieten des Experten. Erstelle einen Gesprächsleitfaden mit Zeitangaben, damit ich nach Vorgabe des Expert Debriefing Leitfadens eine Wissenslandkarte mit den drei Bereichen Arbeitshistorie, Aufgaben und Wissensgebiete erstellen und priorisieren kann. Achte bei den Fragen darauf, dass sie nicht nur explizites Wissen (bewusstes, regelhaftes, dokumentiertes Wissen) ansprechen, sondern auch das implizite Wissen des Experten (Erfahrungen, Heuristiken, Haltungen, Bauchgefühl) sichtbar machen.</w:t>
+      </w:r>
+    </w:p>
+    <w:p>
+      <w:pPr>
+        <w:pStyle w:val="FirstParagraph"/>
+      </w:pPr>
+      <w:r>
+        <w:t xml:space="preserve">z## Änderungshistorie</w:t>
       </w:r>
     </w:p>
     <w:tbl>
@@ -6639,10 +7121,10 @@
         <w:tblLook w:firstRow="1" w:lastRow="0" w:firstColumn="0" w:lastColumn="0" w:noHBand="0" w:noVBand="0" w:val="0020"/>
       </w:tblPr>
       <w:tblGrid>
-        <w:gridCol w:w="1296"/>
-        <w:gridCol w:w="2304"/>
-        <w:gridCol w:w="3312"/>
-        <w:gridCol w:w="1007"/>
+        <w:gridCol w:w="250"/>
+        <w:gridCol w:w="1003"/>
+        <w:gridCol w:w="6307"/>
+        <w:gridCol w:w="358"/>
       </w:tblGrid>
       <w:tr>
         <w:trPr>
@@ -6728,7 +7210,7 @@
             <w:r>
               <w:t xml:space="preserve"> </w:t>
             </w:r>
-            <w:hyperlink r:id="rId122">
+            <w:hyperlink r:id="rId111">
               <w:r>
                 <w:rPr>
                   <w:rStyle w:val="Hyperlink"/>
@@ -7029,10 +7511,60 @@
           </w:p>
         </w:tc>
       </w:tr>
+      <w:tr>
+        <w:tc>
+          <w:tcPr/>
+          <w:p>
+            <w:pPr>
+              <w:pStyle w:val="Compact"/>
+            </w:pPr>
+            <w:r>
+              <w:t xml:space="preserve">3.1</w:t>
+            </w:r>
+          </w:p>
+        </w:tc>
+        <w:tc>
+          <w:tcPr/>
+          <w:p>
+            <w:pPr>
+              <w:pStyle w:val="Compact"/>
+            </w:pPr>
+            <w:r>
+              <w:t xml:space="preserve">Simon Dückert</w:t>
+            </w:r>
+          </w:p>
+        </w:tc>
+        <w:tc>
+          <w:tcPr/>
+          <w:p>
+            <w:pPr>
+              <w:pStyle w:val="Compact"/>
+            </w:pPr>
+            <w:r>
+              <w:t xml:space="preserve">Erzeugung einer Markdown-Version für KI-Tools mit Beschreibung im Anhang.</w:t>
+            </w:r>
+          </w:p>
+        </w:tc>
+        <w:tc>
+          <w:tcPr/>
+          <w:p>
+            <w:pPr>
+              <w:pStyle w:val="Compact"/>
+            </w:pPr>
+            <w:r>
+              <w:t xml:space="preserve">18.11.2025</w:t>
+            </w:r>
+          </w:p>
+        </w:tc>
+      </w:tr>
     </w:tbl>
-    <w:bookmarkEnd w:id="123"/>
-    <w:bookmarkEnd w:id="124"/>
-    <w:sectPr/>
+    <w:bookmarkEnd w:id="112"/>
+    <w:bookmarkEnd w:id="113"/>
+    <w:sectPr>
+      <w:footnotePr>
+        <w:numRestart w:val="eachSect"/>
+      </w:footnotePr>
+    </w:sectPr>
   </w:body>
 </w:document>
 </file>
@@ -8102,10 +8634,10 @@
   <w:docDefaults>
     <w:rPrDefault>
       <w:rPr>
-        <w:rFonts w:asciiTheme="minorHAnsi" w:cstheme="minorBidi" w:eastAsiaTheme="minorHAnsi" w:hAnsiTheme="minorHAnsi"/>
+        <w:rFonts w:asciiTheme="minorHAnsi" w:cstheme="minorBidi" w:eastAsiaTheme="minorEastAsia" w:hAnsiTheme="minorHAnsi"/>
         <w:sz w:val="24"/>
         <w:szCs w:val="24"/>
-        <w:lang w:bidi="ar-SA" w:eastAsia="en-US" w:val="en-US"/>
+        <w:lang w:bidi="ar-SA" w:eastAsia="zh-CN" w:val="de-DE"/>
       </w:rPr>
     </w:rPrDefault>
     <w:pPrDefault>
@@ -8157,8 +8689,6 @@
     </w:pPr>
     <w:rPr>
       <w:rFonts w:asciiTheme="majorHAnsi" w:cstheme="majorBidi" w:eastAsiaTheme="majorEastAsia" w:hAnsiTheme="majorHAnsi"/>
-      <w:spacing w:val="-10"/>
-      <w:kern w:val="28"/>
       <w:sz w:val="56"/>
       <w:szCs w:val="56"/>
     </w:rPr>
@@ -8171,8 +8701,6 @@
     <w:rsid w:val="00A10FD9"/>
     <w:rPr>
       <w:rFonts w:asciiTheme="majorHAnsi" w:cstheme="majorBidi" w:eastAsiaTheme="majorEastAsia" w:hAnsiTheme="majorHAnsi"/>
-      <w:spacing w:val="-10"/>
-      <w:kern w:val="28"/>
       <w:sz w:val="56"/>
       <w:szCs w:val="56"/>
     </w:rPr>
@@ -8213,23 +8741,31 @@
   </w:style>
   <w:style w:customStyle="1" w:styleId="Author" w:type="paragraph">
     <w:name w:val="Author"/>
+    <w:basedOn w:val="Title"/>
     <w:next w:val="BodyText"/>
     <w:qFormat/>
     <w:pPr>
       <w:keepNext/>
       <w:keepLines/>
-      <w:jc w:val="center"/>
     </w:pPr>
+    <w:rPr>
+      <w:sz w:val="24"/>
+      <w:szCs w:val="24"/>
+    </w:rPr>
   </w:style>
   <w:style w:styleId="Date" w:type="paragraph">
     <w:name w:val="Date"/>
+    <w:basedOn w:val="Title"/>
     <w:next w:val="BodyText"/>
     <w:qFormat/>
     <w:pPr>
       <w:keepNext/>
       <w:keepLines/>
-      <w:jc w:val="center"/>
     </w:pPr>
+    <w:rPr>
+      <w:sz w:val="24"/>
+      <w:szCs w:val="24"/>
+    </w:rPr>
   </w:style>
   <w:style w:customStyle="1" w:styleId="AbstractTitle" w:type="paragraph">
     <w:name w:val="Abstract Title"/>
@@ -8642,13 +9178,6 @@
       </w:tblCellMar>
     </w:tblPr>
     <w:tblStylePr w:type="firstRow">
-      <w:tblPr>
-        <w:jc w:val="left"/>
-        <w:tblInd w:type="dxa" w:w="0"/>
-      </w:tblPr>
-      <w:trPr>
-        <w:jc w:val="left"/>
-      </w:trPr>
       <w:tcPr>
         <w:tcBorders>
           <w:bottom w:val="single"/>

</xml_diff>